<commit_message>
Updates in 5 & 6 experiments
</commit_message>
<xml_diff>
--- a/Experients/Exp 5 Classification using J48 with percentage split.docx
+++ b/Experients/Exp 5 Classification using J48 with percentage split.docx
@@ -2352,8 +2352,6 @@
           <w:szCs w:val="24"/>
         </w:rPr>
       </w:pPr>
-      <w:bookmarkStart w:id="0" w:name="_GoBack"/>
-      <w:bookmarkEnd w:id="0"/>
     </w:p>
     <w:p>
       <w:pPr>
@@ -2936,18 +2934,19 @@
     <w:tbl>
       <w:tblPr>
         <w:tblStyle w:val="GridTable4"/>
-        <w:tblW w:w="9940" w:type="dxa"/>
+        <w:tblW w:w="5600" w:type="dxa"/>
+        <w:jc w:val="center"/>
         <w:tblLook w:val="0420" w:firstRow="1" w:lastRow="0" w:firstColumn="0" w:lastColumn="0" w:noHBand="0" w:noVBand="1"/>
       </w:tblPr>
       <w:tblGrid>
         <w:gridCol w:w="2280"/>
-        <w:gridCol w:w="4340"/>
         <w:gridCol w:w="3320"/>
       </w:tblGrid>
       <w:tr>
         <w:trPr>
           <w:cnfStyle w:val="100000000000" w:firstRow="1" w:lastRow="0" w:firstColumn="0" w:lastColumn="0" w:oddVBand="0" w:evenVBand="0" w:oddHBand="0" w:evenHBand="0" w:firstRowFirstColumn="0" w:firstRowLastColumn="0" w:lastRowFirstColumn="0" w:lastRowLastColumn="0"/>
           <w:trHeight w:val="584"/>
+          <w:jc w:val="center"/>
         </w:trPr>
         <w:tc>
           <w:tcPr>
@@ -2974,34 +2973,6 @@
                 <w:lang w:val="en-US"/>
               </w:rPr>
               <w:t>Instance No.</w:t>
-            </w:r>
-          </w:p>
-        </w:tc>
-        <w:tc>
-          <w:tcPr>
-            <w:tcW w:w="4340" w:type="dxa"/>
-            <w:shd w:val="clear" w:color="auto" w:fill="AEAAAA" w:themeFill="background2" w:themeFillShade="BF"/>
-            <w:vAlign w:val="center"/>
-            <w:hideMark/>
-          </w:tcPr>
-          <w:p>
-            <w:pPr>
-              <w:spacing w:after="160" w:line="259" w:lineRule="auto"/>
-              <w:jc w:val="center"/>
-              <w:rPr>
-                <w:rFonts w:ascii="Times New Roman" w:hAnsi="Times New Roman" w:cs="Times New Roman"/>
-                <w:sz w:val="24"/>
-                <w:szCs w:val="24"/>
-              </w:rPr>
-            </w:pPr>
-            <w:r>
-              <w:rPr>
-                <w:rFonts w:ascii="Times New Roman" w:hAnsi="Times New Roman" w:cs="Times New Roman"/>
-                <w:sz w:val="24"/>
-                <w:szCs w:val="24"/>
-                <w:lang w:val="en-US"/>
-              </w:rPr>
-              <w:t>Actual class</w:t>
             </w:r>
           </w:p>
         </w:tc>
@@ -3038,6 +3009,7 @@
         <w:trPr>
           <w:cnfStyle w:val="000000100000" w:firstRow="0" w:lastRow="0" w:firstColumn="0" w:lastColumn="0" w:oddVBand="0" w:evenVBand="0" w:oddHBand="1" w:evenHBand="0" w:firstRowFirstColumn="0" w:firstRowLastColumn="0" w:lastRowFirstColumn="0" w:lastRowLastColumn="0"/>
           <w:trHeight w:val="584"/>
+          <w:jc w:val="center"/>
         </w:trPr>
         <w:tc>
           <w:tcPr>
@@ -3198,23 +3170,6 @@
         </w:tc>
         <w:tc>
           <w:tcPr>
-            <w:tcW w:w="4340" w:type="dxa"/>
-            <w:hideMark/>
-          </w:tcPr>
-          <w:p>
-            <w:pPr>
-              <w:spacing w:after="160" w:line="259" w:lineRule="auto"/>
-              <w:jc w:val="center"/>
-              <w:rPr>
-                <w:rFonts w:ascii="Times New Roman" w:hAnsi="Times New Roman" w:cs="Times New Roman"/>
-                <w:sz w:val="24"/>
-                <w:szCs w:val="24"/>
-              </w:rPr>
-            </w:pPr>
-          </w:p>
-        </w:tc>
-        <w:tc>
-          <w:tcPr>
             <w:tcW w:w="3320" w:type="dxa"/>
             <w:hideMark/>
           </w:tcPr>
@@ -3230,6 +3185,8 @@
             </w:pPr>
           </w:p>
         </w:tc>
+        <w:bookmarkStart w:id="0" w:name="_GoBack"/>
+        <w:bookmarkEnd w:id="0"/>
       </w:tr>
     </w:tbl>
     <w:p>

</xml_diff>